<commit_message>
Start implementing in-place DOCX redlining
</commit_message>
<xml_diff>
--- a/test-documents/contract_v1.docx
+++ b/test-documents/contract_v1.docx
@@ -2,6 +2,19 @@
 <file path=word/document.xml><?xml version="1.0" encoding="utf-8"?>
 <w:document xmlns:wpc="http://schemas.microsoft.com/office/word/2010/wordprocessingCanvas" xmlns:cx="http://schemas.microsoft.com/office/drawing/2014/chartex" xmlns:cx1="http://schemas.microsoft.com/office/drawing/2015/9/8/chartex" xmlns:cx2="http://schemas.microsoft.com/office/drawing/2015/10/21/chartex" xmlns:cx3="http://schemas.microsoft.com/office/drawing/2016/5/9/chartex" xmlns:cx4="http://schemas.microsoft.com/office/drawing/2016/5/10/chartex" xmlns:cx5="http://schemas.microsoft.com/office/drawing/2016/5/11/chartex" xmlns:cx6="http://schemas.microsoft.com/office/drawing/2016/5/12/chartex" xmlns:cx7="http://schemas.microsoft.com/office/drawing/2016/5/13/chartex" xmlns:cx8="http://schemas.microsoft.com/office/drawing/2016/5/14/chartex" xmlns:mc="http://schemas.openxmlformats.org/markup-compatibility/2006" xmlns:aink="http://schemas.microsoft.com/office/drawing/2016/ink" xmlns:am3d="http://schemas.microsoft.com/office/drawing/2017/model3d" xmlns:o="urn:schemas-microsoft-com:office:office" xmlns:oel="http://schemas.microsoft.com/office/2019/extlst" xmlns:r="http://schemas.openxmlformats.org/officeDocument/2006/relationships" xmlns:m="http://schemas.openxmlformats.org/officeDocument/2006/math" xmlns:v="urn:schemas-microsoft-com:vml" xmlns:wp14="http://schemas.microsoft.com/office/word/2010/wordprocessingDrawing" xmlns:wp="http://schemas.openxmlformats.org/drawingml/2006/wordprocessingDrawing" xmlns:w10="urn:schemas-microsoft-com:office:word" xmlns:w="http://schemas.openxmlformats.org/wordprocessingml/2006/main" xmlns:w14="http://schemas.microsoft.com/office/word/2010/wordml" xmlns:w15="http://schemas.microsoft.com/office/word/2012/wordml" xmlns:w16cex="http://schemas.microsoft.com/office/word/2018/wordml/cex" xmlns:w16cid="http://schemas.microsoft.com/office/word/2016/wordml/cid" xmlns:w16="http://schemas.microsoft.com/office/word/2018/wordml" xmlns:w16du="http://schemas.microsoft.com/office/word/2023/wordml/word16du" xmlns:w16sdtdh="http://schemas.microsoft.com/office/word/2020/wordml/sdtdatahash" xmlns:w16sdtfl="http://schemas.microsoft.com/office/word/2024/wordml/sdtformatlock" xmlns:w16se="http://schemas.microsoft.com/office/word/2015/wordml/symex" xmlns:wpg="http://schemas.microsoft.com/office/word/2010/wordprocessingGroup" xmlns:wpi="http://schemas.microsoft.com/office/word/2010/wordprocessingInk" xmlns:wne="http://schemas.microsoft.com/office/word/2006/wordml" xmlns:wps="http://schemas.microsoft.com/office/word/2010/wordprocessingShape" mc:Ignorable="w14 w15 w16se w16cid w16 w16cex w16sdtdh w16sdtfl w16du wp14">
   <w:body>
+    <w:p>
+      <w:pPr>
+        <w:pStyle w:val="Heading1"/>
+      </w:pPr>
+      <w:r>
+        <w:t>Personal Statement</w:t>
+      </w:r>
+    </w:p>
+    <w:p>
+      <w:r>
+        <w:t>Vineeth Thomas Alex</w:t>
+      </w:r>
+    </w:p>
     <w:p>
       <w:pPr>
         <w:pBdr>
@@ -17,29 +30,6 @@
           <w:szCs w:val="20"/>
         </w:rPr>
       </w:pPr>
-      <w:r>
-        <w:rPr>
-          <w:sz w:val="20"/>
-          <w:szCs w:val="20"/>
-        </w:rPr>
-        <w:t xml:space="preserve">Computer Security has always been one of my prime interest areas. The numerous concepts involved in protecting information, authenticating access to it and transferring it securely are endlessly fascinating. As the world gets more connected, the role of security becomes more crucial. My experience as a Software Engineer at Texas Instruments and my undergraduate projects have helped me understand the importance of security in a system. While my final aim is to achieve a PhD in Computer Science, my immediate goal is to pursue a graduate degree and to undertake a focused study in </w:t>
-      </w:r>
-      <w:r>
-        <w:rPr>
-          <w:b/>
-          <w:bCs/>
-          <w:sz w:val="20"/>
-          <w:szCs w:val="20"/>
-        </w:rPr>
-        <w:t>Network Security</w:t>
-      </w:r>
-      <w:r>
-        <w:rPr>
-          <w:sz w:val="20"/>
-          <w:szCs w:val="20"/>
-        </w:rPr>
-        <w:t>.</w:t>
-      </w:r>
     </w:p>
     <w:p>
       <w:pPr>
@@ -56,6 +46,29 @@
           <w:szCs w:val="20"/>
         </w:rPr>
       </w:pPr>
+      <w:r>
+        <w:rPr>
+          <w:sz w:val="20"/>
+          <w:szCs w:val="20"/>
+        </w:rPr>
+        <w:t xml:space="preserve">Computer Security has always been one of my prime interest areas. The numerous concepts involved in protecting information, authenticating access to it and transferring it securely are endlessly fascinating. As the world gets more connected, the role of security becomes more crucial. My experience as a Software Engineer at Texas Instruments and my undergraduate projects have helped me understand the importance of security in a system. While my final aim is to achieve a PhD in Computer Science, my immediate goal is to pursue a graduate degree and to undertake a focused study in </w:t>
+      </w:r>
+      <w:r>
+        <w:rPr>
+          <w:b/>
+          <w:bCs/>
+          <w:sz w:val="20"/>
+          <w:szCs w:val="20"/>
+        </w:rPr>
+        <w:t>Network Security</w:t>
+      </w:r>
+      <w:r>
+        <w:rPr>
+          <w:sz w:val="20"/>
+          <w:szCs w:val="20"/>
+        </w:rPr>
+        <w:t>.</w:t>
+      </w:r>
     </w:p>
     <w:p>
       <w:pPr>
@@ -72,93 +85,6 @@
           <w:szCs w:val="20"/>
         </w:rPr>
       </w:pPr>
-      <w:r>
-        <w:rPr>
-          <w:sz w:val="20"/>
-          <w:szCs w:val="20"/>
-        </w:rPr>
-        <w:t xml:space="preserve">My current project at TI involves development and </w:t>
-      </w:r>
-      <w:proofErr w:type="spellStart"/>
-      <w:r>
-        <w:rPr>
-          <w:sz w:val="20"/>
-          <w:szCs w:val="20"/>
-        </w:rPr>
-        <w:t>optimisation</w:t>
-      </w:r>
-      <w:proofErr w:type="spellEnd"/>
-      <w:r>
-        <w:rPr>
-          <w:sz w:val="20"/>
-          <w:szCs w:val="20"/>
-        </w:rPr>
-        <w:t xml:space="preserve"> of Bluetooth Low Energy software stack for TI’s ultra-low power security MCUs. Balancing features, timing precision and power consumption </w:t>
-      </w:r>
-      <w:proofErr w:type="gramStart"/>
-      <w:r>
-        <w:rPr>
-          <w:sz w:val="20"/>
-          <w:szCs w:val="20"/>
-        </w:rPr>
-        <w:t>requires</w:t>
-      </w:r>
-      <w:proofErr w:type="gramEnd"/>
-      <w:r>
-        <w:rPr>
-          <w:sz w:val="20"/>
-          <w:szCs w:val="20"/>
-        </w:rPr>
-        <w:t xml:space="preserve"> extensive research and experimentation and has proved to be both challenging and highly rewarding. I have previously worked on projects like AUTOSAR safety drivers and DLP devices. As a Software Engineer for catalog MCU products, I supported customer requests through TI’s E2E forum. After noticing many queries about the N2HET </w:t>
-      </w:r>
-      <w:proofErr w:type="gramStart"/>
-      <w:r>
-        <w:rPr>
-          <w:sz w:val="20"/>
-          <w:szCs w:val="20"/>
-        </w:rPr>
-        <w:t>module</w:t>
-      </w:r>
-      <w:proofErr w:type="gramEnd"/>
-      <w:r>
-        <w:rPr>
-          <w:sz w:val="20"/>
-          <w:szCs w:val="20"/>
-        </w:rPr>
-        <w:t xml:space="preserve"> which is a timer micromachine, I initiated an application report titled “PWM Generation and Input Capture Using </w:t>
-      </w:r>
-      <w:proofErr w:type="spellStart"/>
-      <w:r>
-        <w:rPr>
-          <w:sz w:val="20"/>
-          <w:szCs w:val="20"/>
-        </w:rPr>
-        <w:t>HALCoGen</w:t>
-      </w:r>
-      <w:proofErr w:type="spellEnd"/>
-      <w:r>
-        <w:rPr>
-          <w:sz w:val="20"/>
-          <w:szCs w:val="20"/>
-        </w:rPr>
-        <w:t xml:space="preserve"> N2HET Module”. This publication involved around half a year of research and empirical analysis, especially in understanding the timing limitations of the N2HET module. The document outlined the theoretical performance limits, comparison with experimental outcomes and an explanation for the differences. This research was also paramount in improving the precision of the software driver of the </w:t>
-      </w:r>
-      <w:proofErr w:type="spellStart"/>
-      <w:r>
-        <w:rPr>
-          <w:sz w:val="20"/>
-          <w:szCs w:val="20"/>
-        </w:rPr>
-        <w:t>HALCoGen</w:t>
-      </w:r>
-      <w:proofErr w:type="spellEnd"/>
-      <w:r>
-        <w:rPr>
-          <w:sz w:val="20"/>
-          <w:szCs w:val="20"/>
-        </w:rPr>
-        <w:t xml:space="preserve"> N2HET module by 4 bits. This work was peculiarly satisfying and strengthened my resolve to pursue a career in research. </w:t>
-      </w:r>
     </w:p>
     <w:p>
       <w:pPr>
@@ -175,6 +101,93 @@
           <w:szCs w:val="20"/>
         </w:rPr>
       </w:pPr>
+      <w:r>
+        <w:rPr>
+          <w:sz w:val="20"/>
+          <w:szCs w:val="20"/>
+        </w:rPr>
+        <w:t xml:space="preserve">My current project at TI involves development and </w:t>
+      </w:r>
+      <w:proofErr w:type="spellStart"/>
+      <w:r>
+        <w:rPr>
+          <w:sz w:val="20"/>
+          <w:szCs w:val="20"/>
+        </w:rPr>
+        <w:t>optimisation</w:t>
+      </w:r>
+      <w:proofErr w:type="spellEnd"/>
+      <w:r>
+        <w:rPr>
+          <w:sz w:val="20"/>
+          <w:szCs w:val="20"/>
+        </w:rPr>
+        <w:t xml:space="preserve"> of Bluetooth Low Energy software stack for TI’s ultra-low power security MCUs. Balancing features, timing precision and power consumption </w:t>
+      </w:r>
+      <w:proofErr w:type="gramStart"/>
+      <w:r>
+        <w:rPr>
+          <w:sz w:val="20"/>
+          <w:szCs w:val="20"/>
+        </w:rPr>
+        <w:t>requires</w:t>
+      </w:r>
+      <w:proofErr w:type="gramEnd"/>
+      <w:r>
+        <w:rPr>
+          <w:sz w:val="20"/>
+          <w:szCs w:val="20"/>
+        </w:rPr>
+        <w:t xml:space="preserve"> extensive research and experimentation and has proved to be both challenging and highly rewarding. I have previously worked on projects like AUTOSAR safety drivers and DLP devices. As a Software Engineer for catalog MCU products, I supported customer requests through TI’s E2E forum. After noticing many queries about the N2HET </w:t>
+      </w:r>
+      <w:proofErr w:type="gramStart"/>
+      <w:r>
+        <w:rPr>
+          <w:sz w:val="20"/>
+          <w:szCs w:val="20"/>
+        </w:rPr>
+        <w:t>module</w:t>
+      </w:r>
+      <w:proofErr w:type="gramEnd"/>
+      <w:r>
+        <w:rPr>
+          <w:sz w:val="20"/>
+          <w:szCs w:val="20"/>
+        </w:rPr>
+        <w:t xml:space="preserve"> which is a timer micromachine, I initiated an application report titled “PWM Generation and Input Capture Using </w:t>
+      </w:r>
+      <w:proofErr w:type="spellStart"/>
+      <w:r>
+        <w:rPr>
+          <w:sz w:val="20"/>
+          <w:szCs w:val="20"/>
+        </w:rPr>
+        <w:t>HALCoGen</w:t>
+      </w:r>
+      <w:proofErr w:type="spellEnd"/>
+      <w:r>
+        <w:rPr>
+          <w:sz w:val="20"/>
+          <w:szCs w:val="20"/>
+        </w:rPr>
+        <w:t xml:space="preserve"> N2HET Module”. This publication involved around half a year of research and empirical analysis, especially in understanding the timing limitations of the N2HET module. The document outlined the theoretical performance limits, comparison with experimental outcomes and an explanation for the differences. This research was also paramount in improving the precision of the software driver of the </w:t>
+      </w:r>
+      <w:proofErr w:type="spellStart"/>
+      <w:r>
+        <w:rPr>
+          <w:sz w:val="20"/>
+          <w:szCs w:val="20"/>
+        </w:rPr>
+        <w:t>HALCoGen</w:t>
+      </w:r>
+      <w:proofErr w:type="spellEnd"/>
+      <w:r>
+        <w:rPr>
+          <w:sz w:val="20"/>
+          <w:szCs w:val="20"/>
+        </w:rPr>
+        <w:t xml:space="preserve"> N2HET module by 4 bits. This work was peculiarly satisfying and strengthened my resolve to pursue a career in research. </w:t>
+      </w:r>
     </w:p>
     <w:p>
       <w:pPr>
@@ -191,12 +204,35 @@
           <w:szCs w:val="20"/>
         </w:rPr>
       </w:pPr>
-      <w:r>
-        <w:rPr>
-          <w:sz w:val="20"/>
-          <w:szCs w:val="20"/>
-        </w:rPr>
-        <w:t xml:space="preserve">During my undergraduate studies, courses like Number Theory and Cryptography, Computer Networks and Computer Security easily captured my curiosity with the elegant concepts involved in authentication and encryption. I was both captivated and excited by the open vulnerabilities of existing systems. As part of the Computer Security course, my team and I executed a project to implement and to investigate the </w:t>
+    </w:p>
+    <w:p>
+      <w:pPr>
+        <w:pBdr>
+          <w:top w:val="nil"/>
+          <w:left w:val="nil"/>
+          <w:bottom w:val="nil"/>
+          <w:right w:val="nil"/>
+          <w:between w:val="nil"/>
+        </w:pBdr>
+        <w:spacing w:line="240" w:lineRule="auto"/>
+        <w:rPr>
+          <w:sz w:val="20"/>
+          <w:szCs w:val="20"/>
+        </w:rPr>
+      </w:pPr>
+      <w:r>
+        <w:rPr>
+          <w:sz w:val="20"/>
+          <w:szCs w:val="20"/>
+        </w:rPr>
+        <w:t xml:space="preserve">During my undergraduate studies, courses like Number Theory and Cryptography, Computer Networks and Computer Security easily captured my curiosity with the elegant concepts involved in authentication and encryption. I was both captivated and excited by the open </w:t>
+      </w:r>
+      <w:r>
+        <w:rPr>
+          <w:sz w:val="20"/>
+          <w:szCs w:val="20"/>
+        </w:rPr>
+        <w:t xml:space="preserve">vulnerabilities of existing systems. As part of the Computer Security course, my team and I executed a project to implement and to investigate the </w:t>
       </w:r>
       <w:proofErr w:type="spellStart"/>
       <w:r>
@@ -212,14 +248,7 @@
           <w:sz w:val="20"/>
           <w:szCs w:val="20"/>
         </w:rPr>
-        <w:t xml:space="preserve"> of trojan bots which use steganography to communicate via Google+. This project required a great deal of </w:t>
-      </w:r>
-      <w:r>
-        <w:rPr>
-          <w:sz w:val="20"/>
-          <w:szCs w:val="20"/>
-        </w:rPr>
-        <w:t xml:space="preserve">study on existing strategies for </w:t>
+        <w:t xml:space="preserve"> of trojan bots which use steganography to communicate via Google+. This project required a great deal of study on existing strategies for </w:t>
       </w:r>
       <w:proofErr w:type="spellStart"/>
       <w:r>
@@ -554,18 +583,6 @@
         <w:right w:val="nil"/>
         <w:between w:val="nil"/>
       </w:pBdr>
-      <w:jc w:val="center"/>
-    </w:pPr>
-  </w:p>
-  <w:p>
-    <w:pPr>
-      <w:pBdr>
-        <w:top w:val="nil"/>
-        <w:left w:val="nil"/>
-        <w:bottom w:val="nil"/>
-        <w:right w:val="nil"/>
-        <w:between w:val="nil"/>
-      </w:pBdr>
       <w:spacing w:line="240" w:lineRule="auto"/>
       <w:jc w:val="center"/>
       <w:rPr>
@@ -573,53 +590,6 @@
         <w:bCs/>
       </w:rPr>
     </w:pPr>
-    <w:r>
-      <w:rPr>
-        <w:b/>
-        <w:bCs/>
-      </w:rPr>
-      <w:t>Personal Statement</w:t>
-    </w:r>
-  </w:p>
-  <w:p>
-    <w:pPr>
-      <w:pBdr>
-        <w:top w:val="nil"/>
-        <w:left w:val="nil"/>
-        <w:bottom w:val="nil"/>
-        <w:right w:val="nil"/>
-        <w:between w:val="nil"/>
-      </w:pBdr>
-      <w:spacing w:line="240" w:lineRule="auto"/>
-      <w:jc w:val="center"/>
-    </w:pPr>
-  </w:p>
-  <w:p>
-    <w:pPr>
-      <w:pBdr>
-        <w:top w:val="nil"/>
-        <w:left w:val="nil"/>
-        <w:bottom w:val="nil"/>
-        <w:right w:val="nil"/>
-        <w:between w:val="nil"/>
-      </w:pBdr>
-      <w:spacing w:line="240" w:lineRule="auto"/>
-      <w:jc w:val="center"/>
-      <w:rPr>
-        <w:b/>
-        <w:bCs/>
-      </w:rPr>
-    </w:pPr>
-    <w:r>
-      <w:t>Vineeth Thomas Alex</w:t>
-    </w:r>
-    <w:r>
-      <w:rPr>
-        <w:b/>
-        <w:bCs/>
-      </w:rPr>
-      <w:t xml:space="preserve">                                                                               </w:t>
-    </w:r>
   </w:p>
 </w:hdr>
 </file>
@@ -1208,6 +1178,50 @@
       <w:szCs w:val="30"/>
     </w:rPr>
   </w:style>
+  <w:style w:type="paragraph" w:styleId="Header">
+    <w:name w:val="header"/>
+    <w:basedOn w:val="Normal"/>
+    <w:link w:val="HeaderChar"/>
+    <w:uiPriority w:val="99"/>
+    <w:unhideWhenUsed/>
+    <w:rsid w:val="004B461F"/>
+    <w:pPr>
+      <w:tabs>
+        <w:tab w:val="center" w:pos="4680"/>
+        <w:tab w:val="right" w:pos="9360"/>
+      </w:tabs>
+      <w:spacing w:line="240" w:lineRule="auto"/>
+    </w:pPr>
+  </w:style>
+  <w:style w:type="character" w:customStyle="1" w:styleId="HeaderChar">
+    <w:name w:val="Header Char"/>
+    <w:basedOn w:val="DefaultParagraphFont"/>
+    <w:link w:val="Header"/>
+    <w:uiPriority w:val="99"/>
+    <w:rsid w:val="004B461F"/>
+  </w:style>
+  <w:style w:type="paragraph" w:styleId="Footer">
+    <w:name w:val="footer"/>
+    <w:basedOn w:val="Normal"/>
+    <w:link w:val="FooterChar"/>
+    <w:uiPriority w:val="99"/>
+    <w:unhideWhenUsed/>
+    <w:rsid w:val="004B461F"/>
+    <w:pPr>
+      <w:tabs>
+        <w:tab w:val="center" w:pos="4680"/>
+        <w:tab w:val="right" w:pos="9360"/>
+      </w:tabs>
+      <w:spacing w:line="240" w:lineRule="auto"/>
+    </w:pPr>
+  </w:style>
+  <w:style w:type="character" w:customStyle="1" w:styleId="FooterChar">
+    <w:name w:val="Footer Char"/>
+    <w:basedOn w:val="DefaultParagraphFont"/>
+    <w:link w:val="Footer"/>
+    <w:uiPriority w:val="99"/>
+    <w:rsid w:val="004B461F"/>
+  </w:style>
 </w:styles>
 </file>
 

</xml_diff>